<commit_message>
Update Personagem e Controles.docx
</commit_message>
<xml_diff>
--- a/5. Mecanicas e Interatividade em jogos com GODOT/Personagem e Controles/Personagem e Controles.docx
+++ b/5. Mecanicas e Interatividade em jogos com GODOT/Personagem e Controles/Personagem e Controles.docx
@@ -254,12 +254,7 @@
         <w:t>offset&gt; e marcar Flip H</w:t>
       </w:r>
       <w:r>
-        <w:t xml:space="preserve"> qu</w:t>
-      </w:r>
-      <w:bookmarkStart w:id="0" w:name="_GoBack"/>
-      <w:bookmarkEnd w:id="0"/>
-      <w:r>
-        <w:t>e ele gira.</w:t>
+        <w:t xml:space="preserve"> que ele gira.</w:t>
       </w:r>
     </w:p>
     <w:p>
@@ -318,9 +313,15 @@
     </w:p>
     <w:p>
       <w:pPr>
-        <w:ind w:firstLine="0"/>
-      </w:pPr>
-      <w:r>
+        <w:ind w:firstLine="708"/>
+        <w:rPr>
+          <w:b/>
+        </w:rPr>
+      </w:pPr>
+      <w:r>
+        <w:rPr>
+          <w:b/>
+        </w:rPr>
         <w:t>Agora vamos dar passivamente vida:</w:t>
       </w:r>
     </w:p>
@@ -329,7 +330,16 @@
         <w:ind w:firstLine="0"/>
       </w:pPr>
       <w:r>
-        <w:t xml:space="preserve">Primeiro iremos criar um novo sprite2d e arrastrar a imagem para </w:t>
+        <w:t xml:space="preserve">Primeiro iremos criar um novo </w:t>
+      </w:r>
+      <w:r>
+        <w:rPr>
+          <w:b/>
+        </w:rPr>
+        <w:t>sprite2d</w:t>
+      </w:r>
+      <w:r>
+        <w:t xml:space="preserve"> e arrastrar a imagem para </w:t>
       </w:r>
       <w:proofErr w:type="spellStart"/>
       <w:r>
@@ -350,7 +360,7 @@
     </w:p>
     <w:p>
       <w:pPr>
-        <w:ind w:firstLine="0"/>
+        <w:ind w:firstLine="708"/>
         <w:rPr>
           <w:b/>
           <w:bCs/>
@@ -361,7 +371,23 @@
           <w:b/>
           <w:bCs/>
         </w:rPr>
-        <w:t>Iremos em “Animation”:</w:t>
+        <w:t>Iremos em “</w:t>
+      </w:r>
+      <w:proofErr w:type="spellStart"/>
+      <w:r>
+        <w:rPr>
+          <w:b/>
+          <w:bCs/>
+        </w:rPr>
+        <w:t>Animation</w:t>
+      </w:r>
+      <w:proofErr w:type="spellEnd"/>
+      <w:r>
+        <w:rPr>
+          <w:b/>
+          <w:bCs/>
+        </w:rPr>
+        <w:t>”:</w:t>
       </w:r>
     </w:p>
     <w:p>
@@ -418,10 +444,28 @@
         </w:drawing>
       </w:r>
       <w:r>
-        <w:t>Iremos mexer no H e V frames.</w:t>
-      </w:r>
-      <w:r>
-        <w:t xml:space="preserve"> Como vimos anterior H temos 6 e V temos 8. Assim você vai ver que se transformar em 1 só.</w:t>
+        <w:t xml:space="preserve">Iremos mexer no </w:t>
+      </w:r>
+      <w:r>
+        <w:rPr>
+          <w:b/>
+        </w:rPr>
+        <w:t>H e V frames</w:t>
+      </w:r>
+      <w:r>
+        <w:t>.</w:t>
+      </w:r>
+      <w:r>
+        <w:t xml:space="preserve"> Como vimos anterior H temos 6 e V temos 8. Assim você vai ver que </w:t>
+      </w:r>
+      <w:r>
+        <w:rPr>
+          <w:u w:val="single"/>
+        </w:rPr>
+        <w:t>se transformar em 1 só</w:t>
+      </w:r>
+      <w:r>
+        <w:t>.</w:t>
       </w:r>
     </w:p>
     <w:p>
@@ -517,7 +561,13 @@
         <w:ind w:firstLine="0"/>
       </w:pPr>
       <w:r>
-        <w:t>Vamos criar o characterbody2d:</w:t>
+        <w:t xml:space="preserve">Vamos criar o </w:t>
+      </w:r>
+      <w:r>
+        <w:rPr>
+          <w:b/>
+        </w:rPr>
+        <w:t>characterbody2d:</w:t>
       </w:r>
     </w:p>
     <w:p>
@@ -672,7 +722,7 @@
     </w:p>
     <w:p>
       <w:pPr>
-        <w:ind w:firstLine="0"/>
+        <w:ind w:firstLine="708"/>
         <w:rPr>
           <w:b/>
           <w:bCs/>
@@ -724,6 +774,9 @@
       <w:r>
         <w:t xml:space="preserve">Nela iremos criar cada Animação separado. Primeiro iremos para a </w:t>
       </w:r>
+      <w:r>
+        <w:t>“</w:t>
+      </w:r>
       <w:proofErr w:type="spellStart"/>
       <w:r>
         <w:rPr>
@@ -738,7 +791,7 @@
           <w:b/>
           <w:bCs/>
         </w:rPr>
-        <w:t xml:space="preserve"> </w:t>
+        <w:t>”</w:t>
       </w:r>
     </w:p>
     <w:p>
@@ -866,14 +919,26 @@
         <w:ind w:firstLine="0"/>
       </w:pPr>
       <w:r>
-        <w:t xml:space="preserve">Como saber se é para pular 0.1 por cada cena? Ir no </w:t>
-      </w:r>
-      <w:proofErr w:type="spellStart"/>
-      <w:r>
+        <w:t xml:space="preserve">Como saber se é para pular 0.1 por cada cena? </w:t>
+      </w:r>
+      <w:r>
+        <w:rPr>
+          <w:u w:val="single"/>
+        </w:rPr>
+        <w:t xml:space="preserve">Ir no </w:t>
+      </w:r>
+      <w:proofErr w:type="spellStart"/>
+      <w:r>
+        <w:rPr>
+          <w:u w:val="single"/>
+        </w:rPr>
         <w:t>assets</w:t>
       </w:r>
       <w:proofErr w:type="spellEnd"/>
       <w:r>
+        <w:rPr>
+          <w:u w:val="single"/>
+        </w:rPr>
         <w:t xml:space="preserve"> e ver o recomendado.</w:t>
       </w:r>
     </w:p>
@@ -882,7 +947,16 @@
         <w:ind w:firstLine="0"/>
       </w:pPr>
       <w:r>
-        <w:t>Fazendo as cenas, podemos mexer nela por script. Criando um novo script.</w:t>
+        <w:t xml:space="preserve">Fazendo as cenas, podemos </w:t>
+      </w:r>
+      <w:r>
+        <w:rPr>
+          <w:b/>
+        </w:rPr>
+        <w:t>mexer nela por script</w:t>
+      </w:r>
+      <w:r>
+        <w:t>. Criando um novo script.</w:t>
       </w:r>
     </w:p>
     <w:p>
@@ -1242,7 +1316,16 @@
       </w:r>
       <w:proofErr w:type="spellEnd"/>
       <w:r>
-        <w:t xml:space="preserve"> que é chamada em cada frame. O parâmetro delta representa o tempo (em segundos) desde o último frame. O tipo de retorno é </w:t>
+        <w:t xml:space="preserve"> que </w:t>
+      </w:r>
+      <w:r>
+        <w:rPr>
+          <w:b/>
+        </w:rPr>
+        <w:t>é chamada em cada frame.</w:t>
+      </w:r>
+      <w:r>
+        <w:t xml:space="preserve"> O parâmetro delta representa o tempo (em segundos) desde o último frame. O tipo de retorno é </w:t>
       </w:r>
       <w:proofErr w:type="spellStart"/>
       <w:r>
@@ -1724,7 +1807,7 @@
     </w:p>
     <w:p>
       <w:pPr>
-        <w:ind w:firstLine="0"/>
+        <w:ind w:firstLine="708"/>
         <w:rPr>
           <w:b/>
         </w:rPr>
@@ -1757,10 +1840,19 @@
         <w:ind w:firstLine="0"/>
       </w:pPr>
       <w:r>
-        <w:t xml:space="preserve">Então vamos em Project&gt; Project Settings&gt; Input </w:t>
-      </w:r>
-      <w:proofErr w:type="spellStart"/>
-      <w:r>
+        <w:t xml:space="preserve">Então vamos em </w:t>
+      </w:r>
+      <w:r>
+        <w:rPr>
+          <w:u w:val="single"/>
+        </w:rPr>
+        <w:t xml:space="preserve">Project&gt; Project Settings&gt; Input </w:t>
+      </w:r>
+      <w:proofErr w:type="spellStart"/>
+      <w:r>
+        <w:rPr>
+          <w:u w:val="single"/>
+        </w:rPr>
         <w:t>Map</w:t>
       </w:r>
       <w:proofErr w:type="spellEnd"/>
@@ -2049,6 +2141,9 @@
       <w:r>
         <w:t xml:space="preserve"> para ser chamada a cada frame da tela.</w:t>
       </w:r>
+      <w:r>
+        <w:t xml:space="preserve"> E tudo que mexe com a física.</w:t>
+      </w:r>
     </w:p>
     <w:p>
       <w:pPr>
@@ -2296,16 +2391,28 @@
     <w:p>
       <w:pPr>
         <w:ind w:firstLine="0"/>
-      </w:pPr>
-      <w:r>
+        <w:rPr>
+          <w:b/>
+        </w:rPr>
+      </w:pPr>
+      <w:r>
+        <w:rPr>
+          <w:b/>
+        </w:rPr>
         <w:t>1ª no _</w:t>
       </w:r>
       <w:proofErr w:type="spellStart"/>
       <w:r>
+        <w:rPr>
+          <w:b/>
+        </w:rPr>
         <w:t>Phisics_process</w:t>
       </w:r>
       <w:proofErr w:type="spellEnd"/>
       <w:r>
+        <w:rPr>
+          <w:b/>
+        </w:rPr>
         <w:t xml:space="preserve"> criamos o seguinte:</w:t>
       </w:r>
     </w:p>
@@ -2365,13 +2472,22 @@
     <w:p>
       <w:pPr>
         <w:ind w:firstLine="0"/>
+        <w:rPr>
+          <w:b/>
+        </w:rPr>
       </w:pPr>
       <w:proofErr w:type="gramStart"/>
       <w:r>
+        <w:rPr>
+          <w:b/>
+        </w:rPr>
         <w:t>2º Criamos</w:t>
       </w:r>
       <w:proofErr w:type="gramEnd"/>
       <w:r>
+        <w:rPr>
+          <w:b/>
+        </w:rPr>
         <w:t xml:space="preserve"> a função de atacar:</w:t>
       </w:r>
     </w:p>
@@ -2432,13 +2548,22 @@
     <w:p>
       <w:pPr>
         <w:ind w:firstLine="0"/>
+        <w:rPr>
+          <w:b/>
+        </w:rPr>
       </w:pPr>
       <w:proofErr w:type="gramStart"/>
       <w:r>
+        <w:rPr>
+          <w:b/>
+        </w:rPr>
         <w:t>3ª. Modificamos</w:t>
       </w:r>
       <w:proofErr w:type="gramEnd"/>
       <w:r>
+        <w:rPr>
+          <w:b/>
+        </w:rPr>
         <w:t xml:space="preserve"> a velocidade enquanto tivermos atacando e colocamos para atualizar a animação enquanto não estiver atacando</w:t>
       </w:r>
     </w:p>
@@ -2501,54 +2626,68 @@
       </w:pPr>
       <w:proofErr w:type="gramStart"/>
       <w:r>
+        <w:rPr>
+          <w:b/>
+        </w:rPr>
         <w:t xml:space="preserve">4ª </w:t>
       </w:r>
       <w:r>
+        <w:rPr>
+          <w:b/>
+        </w:rPr>
         <w:t>Criamos</w:t>
       </w:r>
       <w:proofErr w:type="gramEnd"/>
       <w:r>
+        <w:rPr>
+          <w:b/>
+        </w:rPr>
         <w:t xml:space="preserve"> os padrões das variáveis e fazemos uma </w:t>
       </w:r>
       <w:proofErr w:type="spellStart"/>
       <w:r>
+        <w:rPr>
+          <w:b/>
+        </w:rPr>
         <w:t>func</w:t>
       </w:r>
       <w:proofErr w:type="spellEnd"/>
       <w:r>
+        <w:rPr>
+          <w:b/>
+        </w:rPr>
         <w:t xml:space="preserve"> _</w:t>
       </w:r>
       <w:proofErr w:type="spellStart"/>
       <w:r>
+        <w:rPr>
+          <w:b/>
+        </w:rPr>
         <w:t>process</w:t>
       </w:r>
       <w:proofErr w:type="spellEnd"/>
       <w:r>
+        <w:rPr>
+          <w:b/>
+        </w:rPr>
         <w:t xml:space="preserve"> para verificar se esta atacando, colocamos um </w:t>
       </w:r>
       <w:proofErr w:type="spellStart"/>
       <w:r>
+        <w:rPr>
+          <w:b/>
+        </w:rPr>
         <w:t>cooldown</w:t>
       </w:r>
       <w:proofErr w:type="spellEnd"/>
       <w:r>
-        <w:t xml:space="preserve"> para o próximo ataque. Assim </w:t>
-      </w:r>
-      <w:proofErr w:type="gramStart"/>
-      <w:r>
-        <w:t>diminuindo</w:t>
-      </w:r>
-      <w:proofErr w:type="gramEnd"/>
-      <w:r>
-        <w:t xml:space="preserve"> </w:t>
-      </w:r>
-      <w:proofErr w:type="spellStart"/>
-      <w:r>
-        <w:t>diminuindo</w:t>
-      </w:r>
-      <w:proofErr w:type="spellEnd"/>
-      <w:r>
-        <w:t xml:space="preserve"> uma hora vai chegar a 0. Então se o ataque for &lt;=0 não estamos mais atacando. Colocar que não estamos correndo e sim “</w:t>
+        <w:rPr>
+          <w:b/>
+        </w:rPr>
+        <w:t xml:space="preserve"> para o próximo ataque. Assim diminuindo uma hora vai chegar a 0. Então se o ataque for &lt;=0 não estamos mais atacando.</w:t>
+      </w:r>
+      <w:r>
+        <w:t xml:space="preserve"> Colocar que não estamos correndo e sim “</w:t>
       </w:r>
       <w:proofErr w:type="spellStart"/>
       <w:r>
@@ -2643,15 +2782,27 @@
     </w:p>
     <w:p>
       <w:pPr>
-        <w:ind w:firstLine="0"/>
-      </w:pPr>
-      <w:r>
+        <w:ind w:firstLine="708"/>
+        <w:rPr>
+          <w:b/>
+        </w:rPr>
+      </w:pPr>
+      <w:r>
+        <w:rPr>
+          <w:b/>
+        </w:rPr>
         <w:t>Organizando o código</w:t>
       </w:r>
       <w:r>
+        <w:rPr>
+          <w:b/>
+        </w:rPr>
         <w:t xml:space="preserve"> e simplificando</w:t>
       </w:r>
       <w:r>
+        <w:rPr>
+          <w:b/>
+        </w:rPr>
         <w:t>:</w:t>
       </w:r>
     </w:p>
@@ -2664,6 +2815,9 @@
       </w:r>
       <w:proofErr w:type="spellStart"/>
       <w:r>
+        <w:rPr>
+          <w:b/>
+        </w:rPr>
         <w:t>input_vector</w:t>
       </w:r>
       <w:proofErr w:type="spellEnd"/>
@@ -2676,7 +2830,16 @@
       </w:r>
       <w:proofErr w:type="spellEnd"/>
       <w:r>
-        <w:t xml:space="preserve"> (que não tem a ver com física)</w:t>
+        <w:t xml:space="preserve"> (</w:t>
+      </w:r>
+      <w:r>
+        <w:rPr>
+          <w:u w:val="single"/>
+        </w:rPr>
+        <w:t>que não tem a ver com física</w:t>
+      </w:r>
+      <w:r>
+        <w:t>)</w:t>
       </w:r>
       <w:r>
         <w:t xml:space="preserve">. </w:t>
@@ -2687,10 +2850,19 @@
         <w:ind w:firstLine="0"/>
       </w:pPr>
       <w:r>
-        <w:t xml:space="preserve">2ª Movemos o Apagar o </w:t>
-      </w:r>
-      <w:proofErr w:type="spellStart"/>
-      <w:r>
+        <w:t xml:space="preserve">2ª Movemos o </w:t>
+      </w:r>
+      <w:r>
+        <w:rPr>
+          <w:b/>
+        </w:rPr>
+        <w:t xml:space="preserve">Apagar o </w:t>
+      </w:r>
+      <w:proofErr w:type="spellStart"/>
+      <w:r>
+        <w:rPr>
+          <w:b/>
+        </w:rPr>
         <w:t>deadzone</w:t>
       </w:r>
       <w:proofErr w:type="spellEnd"/>
@@ -2770,18 +2942,32 @@
     <w:p>
       <w:pPr>
         <w:ind w:firstLine="0"/>
-      </w:pPr>
-      <w:r>
+        <w:rPr>
+          <w:b/>
+        </w:rPr>
+      </w:pPr>
+      <w:r>
+        <w:rPr>
+          <w:b/>
+        </w:rPr>
         <w:t xml:space="preserve">E no </w:t>
       </w:r>
       <w:proofErr w:type="spellStart"/>
       <w:r>
+        <w:rPr>
+          <w:b/>
+        </w:rPr>
         <w:t>process</w:t>
       </w:r>
       <w:proofErr w:type="spellEnd"/>
       <w:r>
+        <w:rPr>
+          <w:b/>
+        </w:rPr>
         <w:t xml:space="preserve"> chamamos ela</w:t>
       </w:r>
+      <w:bookmarkStart w:id="0" w:name="_GoBack"/>
+      <w:bookmarkEnd w:id="0"/>
     </w:p>
     <w:p>
       <w:pPr>
@@ -7721,7 +7907,7 @@
 </file>
 
 <file path=customXml/itemProps1.xml><?xml version="1.0" encoding="utf-8"?>
-<ds:datastoreItem xmlns:ds="http://schemas.openxmlformats.org/officeDocument/2006/customXml" ds:itemID="{FA568D32-C113-4B3D-A408-D84A9486B785}">
+<ds:datastoreItem xmlns:ds="http://schemas.openxmlformats.org/officeDocument/2006/customXml" ds:itemID="{828145D4-745C-4004-8D11-6BDDAEA1C4D1}">
   <ds:schemaRefs>
     <ds:schemaRef ds:uri="http://schemas.openxmlformats.org/officeDocument/2006/bibliography"/>
   </ds:schemaRefs>

</xml_diff>